<commit_message>
Ajout des procès verbaux, planning, rapport
</commit_message>
<xml_diff>
--- a/Proces verbaux/PV03.docx
+++ b/Proces verbaux/PV03.docx
@@ -166,7 +166,7 @@
           <w:sz w:val="30"/>
           <w:szCs w:val="30"/>
         </w:rPr>
-        <w:t>27.03</w:t>
+        <w:t>07.03</w:t>
       </w:r>
       <w:r>
         <w:rPr>
@@ -329,6 +329,12 @@
         </w:rPr>
         <w:t>Validation du PV précédent</w:t>
       </w:r>
+      <w:r>
+        <w:rPr>
+          <w:color w:val="1F4E79" w:themeColor="accent1" w:themeShade="80"/>
+        </w:rPr>
+        <w:t> : nous avons oublié de valider le PV précédant</w:t>
+      </w:r>
     </w:p>
     <w:p>
       <w:pPr>
@@ -381,6 +387,14 @@
         </w:rPr>
         <w:t>Planning</w:t>
       </w:r>
+      <w:r>
+        <w:rPr>
+          <w:color w:val="1F4E79" w:themeColor="accent1" w:themeShade="80"/>
+        </w:rPr>
+        <w:t> : nous sommes à jour dans notre analyse, le planning devra être remanié en semaine 5 après la rédaction du cahier des charges final</w:t>
+      </w:r>
+      <w:bookmarkStart w:id="0" w:name="_GoBack"/>
+      <w:bookmarkEnd w:id="0"/>
     </w:p>
     <w:p>
       <w:pPr>
@@ -483,32 +497,6 @@
         <w:rPr>
           <w:color w:val="1F4E79" w:themeColor="accent1" w:themeShade="80"/>
         </w:rPr>
-        <w:t>Prochaines étapes</w:t>
-      </w:r>
-    </w:p>
-    <w:p>
-      <w:pPr>
-        <w:pStyle w:val="Pardeliste"/>
-        <w:numPr>
-          <w:ilvl w:val="0"/>
-          <w:numId w:val="5"/>
-        </w:numPr>
-        <w:tabs>
-          <w:tab w:val="left" w:pos="2977"/>
-          <w:tab w:val="left" w:pos="5387"/>
-        </w:tabs>
-        <w:spacing w:after="120"/>
-        <w:ind w:left="714" w:hanging="357"/>
-        <w:rPr>
-          <w:color w:val="1F4E79" w:themeColor="accent1" w:themeShade="80"/>
-          <w:sz w:val="18"/>
-          <w:szCs w:val="18"/>
-        </w:rPr>
-      </w:pPr>
-      <w:r>
-        <w:rPr>
-          <w:color w:val="1F4E79" w:themeColor="accent1" w:themeShade="80"/>
-        </w:rPr>
         <w:t>Divers</w:t>
       </w:r>
     </w:p>
@@ -546,6 +534,12 @@
         <w:rPr>
           <w:color w:val="1F4E79" w:themeColor="accent1" w:themeShade="80"/>
         </w:rPr>
+        <w:t xml:space="preserve">PV et invitation : </w:t>
+      </w:r>
+      <w:r>
+        <w:rPr>
+          <w:color w:val="1F4E79" w:themeColor="accent1" w:themeShade="80"/>
+        </w:rPr>
         <w:t>Envoyer les invitations le lundi, avec l’ordre du jour de la séance et les documents à lire</w:t>
       </w:r>
     </w:p>
@@ -565,7 +559,7 @@
         <w:rPr>
           <w:color w:val="1F4E79" w:themeColor="accent1" w:themeShade="80"/>
         </w:rPr>
-        <w:t>Portée du thème</w:t>
+        <w:t>Thème : Définir la portée du thème à aborder</w:t>
       </w:r>
     </w:p>
     <w:p>
@@ -584,7 +578,19 @@
         <w:rPr>
           <w:color w:val="1F4E79" w:themeColor="accent1" w:themeShade="80"/>
         </w:rPr>
-        <w:t>Idées de conception</w:t>
+        <w:t>Idéation</w:t>
+      </w:r>
+      <w:r>
+        <w:rPr>
+          <w:color w:val="1F4E79" w:themeColor="accent1" w:themeShade="80"/>
+        </w:rPr>
+        <w:t>: Idée</w:t>
+      </w:r>
+      <w:r>
+        <w:rPr>
+          <w:color w:val="1F4E79" w:themeColor="accent1" w:themeShade="80"/>
+        </w:rPr>
+        <w:t xml:space="preserve"> de conception</w:t>
       </w:r>
     </w:p>
     <w:p>
@@ -611,6 +617,18 @@
         </w:rPr>
         <w:t xml:space="preserve"> à jouer</w:t>
       </w:r>
+      <w:r>
+        <w:rPr>
+          <w:color w:val="1F4E79" w:themeColor="accent1" w:themeShade="80"/>
+        </w:rPr>
+        <w:t xml:space="preserve"> (proposé par Mme. Haddad</w:t>
+      </w:r>
+      <w:r>
+        <w:rPr>
+          <w:color w:val="1F4E79" w:themeColor="accent1" w:themeShade="80"/>
+        </w:rPr>
+        <w:t>)</w:t>
+      </w:r>
     </w:p>
     <w:p>
       <w:pPr>
@@ -665,7 +683,13 @@
         <w:rPr>
           <w:color w:val="1F4E79" w:themeColor="accent1" w:themeShade="80"/>
         </w:rPr>
-        <w:t>Thème des jeux vidéo</w:t>
+        <w:t>Thème : l</w:t>
+      </w:r>
+      <w:r>
+        <w:rPr>
+          <w:color w:val="1F4E79" w:themeColor="accent1" w:themeShade="80"/>
+        </w:rPr>
+        <w:t>es jeux vidéo</w:t>
       </w:r>
       <w:r>
         <w:rPr>
@@ -709,7 +733,7 @@
         <w:rPr>
           <w:color w:val="1F4E79" w:themeColor="accent1" w:themeShade="80"/>
         </w:rPr>
-        <w:t>Natif</w:t>
+        <w:t>Desktop</w:t>
       </w:r>
     </w:p>
     <w:p>
@@ -728,44 +752,13 @@
         <w:rPr>
           <w:color w:val="1F4E79" w:themeColor="accent1" w:themeShade="80"/>
         </w:rPr>
-        <w:t>Natif et en ligne</w:t>
-      </w:r>
-    </w:p>
-    <w:p>
-      <w:pPr>
-        <w:pStyle w:val="Pardeliste"/>
-        <w:numPr>
-          <w:ilvl w:val="1"/>
-          <w:numId w:val="4"/>
-        </w:numPr>
-        <w:spacing w:after="0"/>
-        <w:rPr>
-          <w:color w:val="1F4E79" w:themeColor="accent1" w:themeShade="80"/>
-        </w:rPr>
-      </w:pPr>
-      <w:r>
-        <w:rPr>
-          <w:color w:val="1F4E79" w:themeColor="accent1" w:themeShade="80"/>
-        </w:rPr>
-        <w:t>Sur les smar</w:t>
-      </w:r>
-      <w:r>
-        <w:rPr>
-          <w:color w:val="1F4E79" w:themeColor="accent1" w:themeShade="80"/>
-        </w:rPr>
-        <w:t>t</w:t>
-      </w:r>
-      <w:r>
-        <w:rPr>
-          <w:color w:val="1F4E79" w:themeColor="accent1" w:themeShade="80"/>
-        </w:rPr>
-        <w:t>phone</w:t>
-      </w:r>
-      <w:r>
-        <w:rPr>
-          <w:color w:val="1F4E79" w:themeColor="accent1" w:themeShade="80"/>
-        </w:rPr>
-        <w:t>s</w:t>
+        <w:t>Desktop</w:t>
+      </w:r>
+      <w:r>
+        <w:rPr>
+          <w:color w:val="1F4E79" w:themeColor="accent1" w:themeShade="80"/>
+        </w:rPr>
+        <w:t xml:space="preserve"> et en ligne</w:t>
       </w:r>
     </w:p>
     <w:p>
@@ -784,6 +777,18 @@
         <w:rPr>
           <w:color w:val="1F4E79" w:themeColor="accent1" w:themeShade="80"/>
         </w:rPr>
+        <w:t>Divers</w:t>
+      </w:r>
+      <w:r>
+        <w:rPr>
+          <w:color w:val="1F4E79" w:themeColor="accent1" w:themeShade="80"/>
+        </w:rPr>
+        <w:t xml:space="preserve"> : </w:t>
+      </w:r>
+      <w:r>
+        <w:rPr>
+          <w:color w:val="1F4E79" w:themeColor="accent1" w:themeShade="80"/>
+        </w:rPr>
         <w:t>Concevoir dans un premier temps un Dashboard qui affiche les informations de l’utilisateur. Une fois fait, on décidera comment mettre en place le contrôle de l’utilisateur</w:t>
       </w:r>
     </w:p>
@@ -799,6 +804,12 @@
           <w:color w:val="1F4E79" w:themeColor="accent1" w:themeShade="80"/>
         </w:rPr>
       </w:pPr>
+      <w:r>
+        <w:rPr>
+          <w:color w:val="1F4E79" w:themeColor="accent1" w:themeShade="80"/>
+        </w:rPr>
+        <w:t xml:space="preserve">Divers : </w:t>
+      </w:r>
       <w:r>
         <w:rPr>
           <w:color w:val="1F4E79" w:themeColor="accent1" w:themeShade="80"/>
@@ -979,13 +990,13 @@
         <w:rPr>
           <w:color w:val="1F4E79" w:themeColor="accent1" w:themeShade="80"/>
         </w:rPr>
-        <w:t>Rédaction du procès-</w:t>
-      </w:r>
-      <w:r>
-        <w:rPr>
-          <w:color w:val="1F4E79" w:themeColor="accent1" w:themeShade="80"/>
-        </w:rPr>
-        <w:t>verbal</w:t>
+        <w:t>Analyse : C</w:t>
+      </w:r>
+      <w:r>
+        <w:rPr>
+          <w:color w:val="1F4E79" w:themeColor="accent1" w:themeShade="80"/>
+        </w:rPr>
+        <w:t>ontinuer pour 3-4 applications différentes et vérifier ce qu’en disent les utilisateurs</w:t>
       </w:r>
     </w:p>
     <w:p>
@@ -1004,7 +1015,67 @@
         <w:rPr>
           <w:color w:val="1F4E79" w:themeColor="accent1" w:themeShade="80"/>
         </w:rPr>
-        <w:t>Etat de l’art, continuer pour 3-4 applications différentes et vérifier ce qu’en disent les utilisateurs</w:t>
+        <w:t>Tests technologiques</w:t>
+      </w:r>
+      <w:r>
+        <w:rPr>
+          <w:color w:val="1F4E79" w:themeColor="accent1" w:themeShade="80"/>
+        </w:rPr>
+        <w:t> : e</w:t>
+      </w:r>
+      <w:r>
+        <w:rPr>
+          <w:color w:val="1F4E79" w:themeColor="accent1" w:themeShade="80"/>
+        </w:rPr>
+        <w:t>ssayer de récupérer les URL visitée</w:t>
+      </w:r>
+      <w:r>
+        <w:rPr>
+          <w:color w:val="1F4E79" w:themeColor="accent1" w:themeShade="80"/>
+        </w:rPr>
+        <w:t>s</w:t>
+      </w:r>
+      <w:r>
+        <w:rPr>
+          <w:color w:val="1F4E79" w:themeColor="accent1" w:themeShade="80"/>
+        </w:rPr>
+        <w:t xml:space="preserve">, et savoir ce que le site contient (analyse des </w:t>
+      </w:r>
+      <w:r>
+        <w:rPr>
+          <w:color w:val="1F4E79" w:themeColor="accent1" w:themeShade="80"/>
+        </w:rPr>
+        <w:t>métadonnées</w:t>
+      </w:r>
+      <w:r>
+        <w:rPr>
+          <w:color w:val="1F4E79" w:themeColor="accent1" w:themeShade="80"/>
+        </w:rPr>
+        <w:t>)</w:t>
+      </w:r>
+      <w:r>
+        <w:rPr>
+          <w:color w:val="1F4E79" w:themeColor="accent1" w:themeShade="80"/>
+        </w:rPr>
+        <w:t>, utiliser W</w:t>
+      </w:r>
+      <w:r>
+        <w:rPr>
+          <w:color w:val="1F4E79" w:themeColor="accent1" w:themeShade="80"/>
+        </w:rPr>
+        <w:t>ireshark. Demander conseil à M.</w:t>
+      </w:r>
+      <w:r>
+        <w:rPr>
+          <w:color w:val="1F4E79" w:themeColor="accent1" w:themeShade="80"/>
+        </w:rPr>
+        <w:t xml:space="preserve"> </w:t>
+      </w:r>
+      <w:r>
+        <w:rPr>
+          <w:color w:val="1F4E79" w:themeColor="accent1" w:themeShade="80"/>
+        </w:rPr>
+        <w:t>Schuler si besoin</w:t>
       </w:r>
     </w:p>
     <w:p>
@@ -1023,71 +1094,8 @@
         <w:rPr>
           <w:color w:val="1F4E79" w:themeColor="accent1" w:themeShade="80"/>
         </w:rPr>
-        <w:t>Essayer de récupérer les URL visitée</w:t>
-      </w:r>
-      <w:r>
-        <w:rPr>
-          <w:color w:val="1F4E79" w:themeColor="accent1" w:themeShade="80"/>
-        </w:rPr>
-        <w:t>s</w:t>
-      </w:r>
-      <w:bookmarkStart w:id="0" w:name="_GoBack"/>
-      <w:bookmarkEnd w:id="0"/>
-      <w:r>
-        <w:rPr>
-          <w:color w:val="1F4E79" w:themeColor="accent1" w:themeShade="80"/>
-        </w:rPr>
-        <w:t xml:space="preserve">, et savoir ce que le site contient (analyse des </w:t>
-      </w:r>
-      <w:r>
-        <w:rPr>
-          <w:color w:val="1F4E79" w:themeColor="accent1" w:themeShade="80"/>
-        </w:rPr>
-        <w:t>métadonnées</w:t>
-      </w:r>
-      <w:r>
-        <w:rPr>
-          <w:color w:val="1F4E79" w:themeColor="accent1" w:themeShade="80"/>
-        </w:rPr>
-        <w:t>)</w:t>
-      </w:r>
-      <w:r>
-        <w:rPr>
-          <w:color w:val="1F4E79" w:themeColor="accent1" w:themeShade="80"/>
-        </w:rPr>
-        <w:t>, utiliser W</w:t>
-      </w:r>
-      <w:r>
-        <w:rPr>
-          <w:color w:val="1F4E79" w:themeColor="accent1" w:themeShade="80"/>
-        </w:rPr>
-        <w:t>ireshark. Demander conseil à M.</w:t>
-      </w:r>
-      <w:r>
-        <w:rPr>
-          <w:color w:val="1F4E79" w:themeColor="accent1" w:themeShade="80"/>
-        </w:rPr>
-        <w:t xml:space="preserve"> </w:t>
-      </w:r>
-      <w:r>
-        <w:rPr>
-          <w:color w:val="1F4E79" w:themeColor="accent1" w:themeShade="80"/>
-        </w:rPr>
-        <w:t>Schuler si besoin</w:t>
-      </w:r>
-    </w:p>
-    <w:p>
-      <w:pPr>
-        <w:pStyle w:val="Pardeliste"/>
-        <w:numPr>
-          <w:ilvl w:val="0"/>
-          <w:numId w:val="2"/>
-        </w:numPr>
-        <w:spacing w:after="0"/>
-        <w:rPr>
-          <w:color w:val="1F4E79" w:themeColor="accent1" w:themeShade="80"/>
-        </w:rPr>
-      </w:pPr>
+        <w:t xml:space="preserve">Idéation : </w:t>
+      </w:r>
       <w:r>
         <w:rPr>
           <w:color w:val="1F4E79" w:themeColor="accent1" w:themeShade="80"/>
@@ -3042,7 +3050,7 @@
 </file>
 
 <file path=customXml/itemProps1.xml><?xml version="1.0" encoding="utf-8"?>
-<ds:datastoreItem xmlns:ds="http://schemas.openxmlformats.org/officeDocument/2006/customXml" ds:itemID="{56175370-A76B-BE41-BFCC-FAC43093377E}">
+<ds:datastoreItem xmlns:ds="http://schemas.openxmlformats.org/officeDocument/2006/customXml" ds:itemID="{8A8FBBD1-6EEF-DB4F-9D6A-89B11248E54A}">
   <ds:schemaRefs>
     <ds:schemaRef ds:uri="http://schemas.openxmlformats.org/officeDocument/2006/bibliography"/>
   </ds:schemaRefs>

</xml_diff>